<commit_message>
updates to info pages
</commit_message>
<xml_diff>
--- a/info-pages/Once my student always my student.docx
+++ b/info-pages/Once my student always my student.docx
@@ -3,10 +3,19 @@
 <w:document xmlns:wpc="http://schemas.microsoft.com/office/word/2010/wordprocessingCanvas" xmlns:cx="http://schemas.microsoft.com/office/drawing/2014/chartex" xmlns:cx1="http://schemas.microsoft.com/office/drawing/2015/9/8/chartex" xmlns:cx2="http://schemas.microsoft.com/office/drawing/2015/10/21/chartex" xmlns:cx3="http://schemas.microsoft.com/office/drawing/2016/5/9/chartex" xmlns:cx4="http://schemas.microsoft.com/office/drawing/2016/5/10/chartex" xmlns:cx5="http://schemas.microsoft.com/office/drawing/2016/5/11/chartex" xmlns:cx6="http://schemas.microsoft.com/office/drawing/2016/5/12/chartex" xmlns:cx7="http://schemas.microsoft.com/office/drawing/2016/5/13/chartex" xmlns:cx8="http://schemas.microsoft.com/office/drawing/2016/5/14/chartex" xmlns:mc="http://schemas.openxmlformats.org/markup-compatibility/2006" xmlns:aink="http://schemas.microsoft.com/office/drawing/2016/ink" xmlns:am3d="http://schemas.microsoft.com/office/drawing/2017/model3d" xmlns:o="urn:schemas-microsoft-com:office:office" xmlns:r="http://schemas.openxmlformats.org/officeDocument/2006/relationships" xmlns:m="http://schemas.openxmlformats.org/officeDocument/2006/math" xmlns:v="urn:schemas-microsoft-com:vml" xmlns:wp14="http://schemas.microsoft.com/office/word/2010/wordprocessingDrawing" xmlns:wp="http://schemas.openxmlformats.org/drawingml/2006/wordprocessingDrawing" xmlns:w10="urn:schemas-microsoft-com:office:word" xmlns:w="http://schemas.openxmlformats.org/wordprocessingml/2006/main" xmlns:w14="http://schemas.microsoft.com/office/word/2010/wordml" xmlns:w15="http://schemas.microsoft.com/office/word/2012/wordml" xmlns:w16cid="http://schemas.microsoft.com/office/word/2016/wordml/cid" xmlns:w16se="http://schemas.microsoft.com/office/word/2015/wordml/symex" xmlns:wpg="http://schemas.microsoft.com/office/word/2010/wordprocessingGroup" xmlns:wpi="http://schemas.microsoft.com/office/word/2010/wordprocessingInk" xmlns:wne="http://schemas.microsoft.com/office/word/2006/wordml" xmlns:wps="http://schemas.microsoft.com/office/word/2010/wordprocessingShape" mc:Ignorable="w14 w15 w16se w16cid wp14">
   <w:body>
     <w:p>
-      <w:bookmarkStart w:id="0" w:name="_GoBack"/>
-      <w:bookmarkEnd w:id="0"/>
+      <w:pPr>
+        <w:jc w:val="center"/>
+        <w:rPr>
+          <w:b/>
+          <w:bCs/>
+        </w:rPr>
+      </w:pPr>
       <w:r>
-        <w:t>Once my student, always my student: Letters of recommendation and other help</w:t>
+        <w:rPr>
+          <w:b/>
+          <w:bCs/>
+        </w:rPr>
+        <w:t>Letters of recommendation and other help</w:t>
       </w:r>
     </w:p>
     <w:p/>
@@ -14,43 +23,39 @@
       <w:r>
         <w:t>I help my students. If you take my class, you are always my student.</w:t>
       </w:r>
-    </w:p>
-    <w:p>
       <w:r>
-        <w:t>If you ever need a letter of recommendation, a reference, advice, testimony to your good character for court*, or anything else, please do not hesitate to ask.</w:t>
-      </w:r>
-    </w:p>
-    <w:p>
-      <w:r>
-        <w:t>First, I operate on the principle: once my student, always my student. My great uncle was a philosophy professor. When I first told him that I wanted to go down the same path, he looked at me for a long time and said, "Well, I guess there's room for 2 philosophers in the family. Though that should be enough." I laughed. He continued "I want you to promise me that your students will be yours forever. Once they take your class, you will be there for them whenever they need you, however far in the future." Lacking foresight, I agreed.</w:t>
-      </w:r>
-    </w:p>
-    <w:p>
-      <w:r>
-        <w:t>Thus if you ever need a letter of recommendation, a reference, advice, testimony to your good character for court (not joking), or anything else that I can help you with, please do not hesitate to ask. Feel free to take advantage of my network via LinkedIn, et cetera.</w:t>
-      </w:r>
-    </w:p>
-    <w:p>
-      <w:r>
-        <w:t> </w:t>
-      </w:r>
-    </w:p>
-    <w:p>
-      <w:r>
-        <w:t> </w:t>
-      </w:r>
-    </w:p>
-    <w:p>
-      <w:r>
-        <w:t> </w:t>
-      </w:r>
-    </w:p>
-    <w:p>
-      <w:r>
-        <w:t>* Yeah. I've done that. I will do it again, but let's try to avoid that...</w:t>
+        <w:t xml:space="preserve"> I am always on the hook to help you out.</w:t>
       </w:r>
     </w:p>
     <w:p/>
+    <w:p>
+      <w:r>
+        <w:t>I’m serious about that</w:t>
+      </w:r>
+      <w:bookmarkStart w:id="0" w:name="_GoBack"/>
+      <w:bookmarkEnd w:id="0"/>
+      <w:r>
+        <w:t xml:space="preserve">. My great uncle was a philosophy professor. When I first told him that I wanted to go down the same path, he looked at me </w:t>
+      </w:r>
+      <w:r>
+        <w:t xml:space="preserve">very seriously </w:t>
+      </w:r>
+      <w:r>
+        <w:t>for a long time and said, "Well, I guess there's room for 2 philosophers in the family. Though that should be enough." I laughed. He continued "I want you to promise me that your students will be yours forever. Once they take your class, you will be there for them whenever they need you, however far in the future." Lacking foresight, I agreed.</w:t>
+      </w:r>
+    </w:p>
+    <w:p/>
+    <w:p>
+      <w:r>
+        <w:t xml:space="preserve">Thus if you ever need a letter of recommendation, a reference, advice, testimony to your good character for court (not joking), or anything else that I can help you with, please do not hesitate to ask. </w:t>
+      </w:r>
+      <w:r>
+        <w:t>I will help if I can. Please f</w:t>
+      </w:r>
+      <w:r>
+        <w:t>eel free to take advantage of my network via LinkedIn, et cetera.</w:t>
+      </w:r>
+    </w:p>
     <w:sectPr>
       <w:pgSz w:w="12240" w:h="15840"/>
       <w:pgMar w:top="1440" w:right="1440" w:bottom="1440" w:left="1440" w:header="720" w:footer="720" w:gutter="0"/>
@@ -301,6 +306,7 @@
     <w:lsdException w:name="HTML Sample" w:semiHidden="1" w:unhideWhenUsed="1"/>
     <w:lsdException w:name="HTML Typewriter" w:semiHidden="1" w:unhideWhenUsed="1"/>
     <w:lsdException w:name="HTML Variable" w:semiHidden="1" w:unhideWhenUsed="1"/>
+    <w:lsdException w:name="Normal Table" w:semiHidden="1" w:unhideWhenUsed="1"/>
     <w:lsdException w:name="annotation subject" w:semiHidden="1" w:unhideWhenUsed="1"/>
     <w:lsdException w:name="No List" w:semiHidden="1" w:unhideWhenUsed="1"/>
     <w:lsdException w:name="Outline List 1" w:semiHidden="1" w:unhideWhenUsed="1"/>
@@ -346,9 +352,11 @@
     <w:lsdException w:name="Table Subtle 1" w:semiHidden="1" w:unhideWhenUsed="1"/>
     <w:lsdException w:name="Table Subtle 2" w:semiHidden="1" w:unhideWhenUsed="1"/>
     <w:lsdException w:name="Table Web 1" w:semiHidden="1" w:unhideWhenUsed="1"/>
+    <w:lsdException w:name="Table Web 2" w:semiHidden="1" w:unhideWhenUsed="1"/>
     <w:lsdException w:name="Table Web 3" w:semiHidden="1" w:unhideWhenUsed="1"/>
     <w:lsdException w:name="Balloon Text" w:semiHidden="1" w:unhideWhenUsed="1"/>
     <w:lsdException w:name="Table Grid" w:uiPriority="39"/>
+    <w:lsdException w:name="Table Theme" w:semiHidden="1" w:unhideWhenUsed="1"/>
     <w:lsdException w:name="Placeholder Text" w:semiHidden="1"/>
     <w:lsdException w:name="No Spacing" w:uiPriority="1" w:qFormat="1"/>
     <w:lsdException w:name="Light Shading" w:uiPriority="60"/>
@@ -640,6 +648,7 @@
   <w:style w:type="character" w:default="1" w:styleId="DefaultParagraphFont">
     <w:name w:val="Default Paragraph Font"/>
     <w:uiPriority w:val="1"/>
+    <w:semiHidden/>
     <w:unhideWhenUsed/>
   </w:style>
   <w:style w:type="table" w:default="1" w:styleId="TableNormal">

</xml_diff>